<commit_message>
update week2 tables to show i/o as single column, rename java classes
</commit_message>
<xml_diff>
--- a/week2/week2_test_case_instructions.docx
+++ b/week2/week2_test_case_instructions.docx
@@ -36,40 +36,6 @@
       <w:pPr>
         <w:pStyle w:val="Normal"/>
         <w:rPr>
-          <w:noProof w:val="0"/>
-          <w:highlight w:val="yellow"/>
-          <w:lang w:val="en-US"/>
-        </w:rPr>
-      </w:pPr>
-      <w:r>
-        <w:rPr>
-          <w:noProof w:val="0"/>
-          <w:highlight w:val="yellow"/>
-          <w:lang w:val="en-US"/>
-        </w:rPr>
-        <w:t xml:space="preserve">TODO: </w:t>
-      </w:r>
-      <w:r>
-        <w:rPr>
-          <w:noProof w:val="0"/>
-          <w:highlight w:val="yellow"/>
-          <w:lang w:val="en-US"/>
-        </w:rPr>
-        <w:t>Determine</w:t>
-      </w:r>
-      <w:r>
-        <w:rPr>
-          <w:noProof w:val="0"/>
-          <w:highlight w:val="yellow"/>
-          <w:lang w:val="en-US"/>
-        </w:rPr>
-        <w:t xml:space="preserve"> where to put warmup Java files.</w:t>
-      </w:r>
-    </w:p>
-    <w:p>
-      <w:pPr>
-        <w:pStyle w:val="Normal"/>
-        <w:rPr>
           <w:b w:val="0"/>
           <w:bCs w:val="0"/>
           <w:noProof w:val="0"/>
@@ -396,7 +362,17 @@
           <w:szCs w:val="24"/>
           <w:lang w:val="en-US"/>
         </w:rPr>
-        <w:t>Course Resource lesson “Week 2 Specification-based Testing” to create test plans</w:t>
+        <w:t xml:space="preserve">Course Resource lesson “Week 2 Specification-based Testing” to </w:t>
+      </w:r>
+      <w:r>
+        <w:rPr>
+          <w:rFonts w:ascii="Aptos" w:hAnsi="Aptos" w:eastAsia="Aptos" w:cs="Aptos"/>
+          <w:noProof w:val="0"/>
+          <w:sz w:val="24"/>
+          <w:szCs w:val="24"/>
+          <w:lang w:val="en-US"/>
+        </w:rPr>
+        <w:t>test each of the following</w:t>
       </w:r>
       <w:r>
         <w:rPr>
@@ -433,47 +409,27 @@
           <w:szCs w:val="24"/>
           <w:lang w:val="en-US"/>
         </w:rPr>
-        <w:t>W</w:t>
-      </w:r>
-      <w:r>
-        <w:rPr>
-          <w:rFonts w:ascii="Aptos" w:hAnsi="Aptos" w:eastAsia="Aptos" w:cs="Aptos"/>
-          <w:noProof w:val="0"/>
-          <w:sz w:val="24"/>
-          <w:szCs w:val="24"/>
-          <w:lang w:val="en-US"/>
-        </w:rPr>
-        <w:t xml:space="preserve">armup </w:t>
-      </w:r>
-      <w:r>
-        <w:rPr>
-          <w:rFonts w:ascii="Aptos" w:hAnsi="Aptos" w:eastAsia="Aptos" w:cs="Aptos"/>
-          <w:noProof w:val="0"/>
-          <w:sz w:val="24"/>
-          <w:szCs w:val="24"/>
-          <w:lang w:val="en-US"/>
-        </w:rPr>
-        <w:t>activit</w:t>
-      </w:r>
-      <w:r>
-        <w:rPr>
-          <w:rFonts w:ascii="Aptos" w:hAnsi="Aptos" w:eastAsia="Aptos" w:cs="Aptos"/>
-          <w:noProof w:val="0"/>
-          <w:sz w:val="24"/>
-          <w:szCs w:val="24"/>
-          <w:lang w:val="en-US"/>
-        </w:rPr>
-        <w:t>y</w:t>
-      </w:r>
-      <w:r>
-        <w:rPr>
-          <w:rFonts w:ascii="Aptos" w:hAnsi="Aptos" w:eastAsia="Aptos" w:cs="Aptos"/>
-          <w:noProof w:val="0"/>
-          <w:sz w:val="24"/>
-          <w:szCs w:val="24"/>
-          <w:lang w:val="en-US"/>
-        </w:rPr>
-        <w:t xml:space="preserve"> BuggyWarmup1.java.</w:t>
+        <w:t>B</w:t>
+      </w:r>
+      <w:r>
+        <w:rPr>
+          <w:rFonts w:ascii="Aptos" w:hAnsi="Aptos" w:eastAsia="Aptos" w:cs="Aptos"/>
+          <w:noProof w:val="0"/>
+          <w:sz w:val="24"/>
+          <w:szCs w:val="24"/>
+          <w:lang w:val="en-US"/>
+        </w:rPr>
+        <w:t>uggyAverage</w:t>
+      </w:r>
+      <w:r>
+        <w:rPr>
+          <w:rFonts w:ascii="Aptos" w:hAnsi="Aptos" w:eastAsia="Aptos" w:cs="Aptos"/>
+          <w:noProof w:val="0"/>
+          <w:sz w:val="24"/>
+          <w:szCs w:val="24"/>
+          <w:lang w:val="en-US"/>
+        </w:rPr>
+        <w:t>.java.</w:t>
       </w:r>
     </w:p>
     <w:p>
@@ -500,17 +456,27 @@
           <w:szCs w:val="24"/>
           <w:lang w:val="en-US"/>
         </w:rPr>
-        <w:t xml:space="preserve">Warmup </w:t>
-      </w:r>
-      <w:r>
-        <w:rPr>
-          <w:rFonts w:ascii="Aptos" w:hAnsi="Aptos" w:eastAsia="Aptos" w:cs="Aptos"/>
-          <w:noProof w:val="0"/>
-          <w:sz w:val="24"/>
-          <w:szCs w:val="24"/>
-          <w:lang w:val="en-US"/>
-        </w:rPr>
-        <w:t>activity BuggyWarmup2.java.</w:t>
+        <w:t>B</w:t>
+      </w:r>
+      <w:r>
+        <w:rPr>
+          <w:rFonts w:ascii="Aptos" w:hAnsi="Aptos" w:eastAsia="Aptos" w:cs="Aptos"/>
+          <w:noProof w:val="0"/>
+          <w:sz w:val="24"/>
+          <w:szCs w:val="24"/>
+          <w:lang w:val="en-US"/>
+        </w:rPr>
+        <w:t>uggySpread</w:t>
+      </w:r>
+      <w:r>
+        <w:rPr>
+          <w:rFonts w:ascii="Aptos" w:hAnsi="Aptos" w:eastAsia="Aptos" w:cs="Aptos"/>
+          <w:noProof w:val="0"/>
+          <w:sz w:val="24"/>
+          <w:szCs w:val="24"/>
+          <w:lang w:val="en-US"/>
+        </w:rPr>
+        <w:t>.java.</w:t>
       </w:r>
     </w:p>
     <w:p>
@@ -1233,7 +1199,21 @@
           <w:noProof w:val="0"/>
           <w:lang w:val="en-US"/>
         </w:rPr>
-        <w:t>Warmup Activity</w:t>
+        <w:t xml:space="preserve">Testing </w:t>
+      </w:r>
+      <w:r>
+        <w:rPr>
+          <w:noProof w:val="0"/>
+          <w:lang w:val="en-US"/>
+        </w:rPr>
+        <w:t>A</w:t>
+      </w:r>
+      <w:r>
+        <w:rPr>
+          <w:noProof w:val="0"/>
+          <w:lang w:val="en-US"/>
+        </w:rPr>
+        <w:t>ctivity</w:t>
       </w:r>
       <w:r>
         <w:rPr>
@@ -1247,30 +1227,33 @@
           <w:noProof w:val="0"/>
           <w:lang w:val="en-US"/>
         </w:rPr>
-        <w:t xml:space="preserve"> – Bu</w:t>
-      </w:r>
-      <w:r>
-        <w:rPr>
-          <w:noProof w:val="0"/>
-          <w:lang w:val="en-US"/>
-        </w:rPr>
-        <w:t>ggyWarmup1.java</w:t>
+        <w:t xml:space="preserve"> – B</w:t>
+      </w:r>
+      <w:r>
+        <w:rPr>
+          <w:noProof w:val="0"/>
+          <w:lang w:val="en-US"/>
+        </w:rPr>
+        <w:t>uggyAverage</w:t>
+      </w:r>
+      <w:r>
+        <w:rPr>
+          <w:noProof w:val="0"/>
+          <w:lang w:val="en-US"/>
+        </w:rPr>
+        <w:t>.java</w:t>
       </w:r>
     </w:p>
     <w:p>
       <w:pPr>
         <w:pStyle w:val="Normal"/>
-        <w:rPr>
-          <w:b w:val="1"/>
-          <w:bCs w:val="1"/>
-        </w:rPr>
       </w:pPr>
       <w:r>
         <w:drawing>
-          <wp:inline wp14:editId="0725898B" wp14:anchorId="6D17E745">
-            <wp:extent cx="3981980" cy="2584634"/>
+          <wp:inline wp14:editId="7C7A817B" wp14:anchorId="06F6CBFF">
+            <wp:extent cx="5409385" cy="2809875"/>
             <wp:effectExtent l="0" t="0" r="0" b="0"/>
-            <wp:docPr id="1838054526" name="" title=""/>
+            <wp:docPr id="804363332" name="" title=""/>
             <wp:cNvGraphicFramePr>
               <a:graphicFrameLocks noChangeAspect="1"/>
             </wp:cNvGraphicFramePr>
@@ -1282,7 +1265,7 @@
                     <pic:cNvPicPr/>
                   </pic:nvPicPr>
                   <pic:blipFill>
-                    <a:blip r:embed="Re31a772a024042a2">
+                    <a:blip r:embed="R22efd4891312481f">
                       <a:extLst>
                         <a:ext xmlns:a="http://schemas.openxmlformats.org/drawingml/2006/main" uri="{28A0092B-C50C-407E-A947-70E740481C1C}">
                           <a14:useLocalDpi val="0"/>
@@ -1296,7 +1279,7 @@
                   <pic:spPr>
                     <a:xfrm>
                       <a:off x="0" y="0"/>
-                      <a:ext cx="3981980" cy="2584634"/>
+                      <a:ext cx="5409385" cy="2809875"/>
                     </a:xfrm>
                     <a:prstGeom prst="rect">
                       <a:avLst/>
@@ -1325,15 +1308,52 @@
           <w:lang w:val="en-US"/>
         </w:rPr>
       </w:pPr>
-      <w:r>
-        <w:rPr>
-          <w:rFonts w:ascii="Aptos" w:hAnsi="Aptos" w:eastAsia="Aptos" w:cs="Aptos"/>
-          <w:noProof w:val="0"/>
-          <w:sz w:val="24"/>
-          <w:szCs w:val="24"/>
-          <w:lang w:val="en-US"/>
-        </w:rPr>
-        <w:t xml:space="preserve">Run BuggyWarmup1.java </w:t>
+    </w:p>
+    <w:p>
+      <w:pPr>
+        <w:pStyle w:val="Normal"/>
+        <w:suppressLineNumbers w:val="0"/>
+        <w:bidi w:val="0"/>
+        <w:spacing w:before="240" w:beforeAutospacing="off" w:after="240" w:afterAutospacing="off" w:line="279" w:lineRule="auto"/>
+        <w:ind w:left="0" w:right="0"/>
+        <w:jc w:val="left"/>
+        <w:rPr>
+          <w:rFonts w:ascii="Aptos" w:hAnsi="Aptos" w:eastAsia="Aptos" w:cs="Aptos"/>
+          <w:noProof w:val="0"/>
+          <w:sz w:val="24"/>
+          <w:szCs w:val="24"/>
+          <w:lang w:val="en-US"/>
+        </w:rPr>
+      </w:pPr>
+      <w:r>
+        <w:rPr>
+          <w:rFonts w:ascii="Aptos" w:hAnsi="Aptos" w:eastAsia="Aptos" w:cs="Aptos"/>
+          <w:noProof w:val="0"/>
+          <w:sz w:val="24"/>
+          <w:szCs w:val="24"/>
+          <w:lang w:val="en-US"/>
+        </w:rPr>
+        <w:t>Run B</w:t>
+      </w:r>
+      <w:r>
+        <w:rPr>
+          <w:rFonts w:ascii="Aptos" w:hAnsi="Aptos" w:eastAsia="Aptos" w:cs="Aptos"/>
+          <w:noProof w:val="0"/>
+          <w:sz w:val="24"/>
+          <w:szCs w:val="24"/>
+          <w:lang w:val="en-US"/>
+        </w:rPr>
+        <w:t>uggyAverage</w:t>
+      </w:r>
+      <w:r>
+        <w:rPr>
+          <w:rFonts w:ascii="Aptos" w:hAnsi="Aptos" w:eastAsia="Aptos" w:cs="Aptos"/>
+          <w:noProof w:val="0"/>
+          <w:sz w:val="24"/>
+          <w:szCs w:val="24"/>
+          <w:lang w:val="en-US"/>
+        </w:rPr>
+        <w:t xml:space="preserve">.java </w:t>
       </w:r>
       <w:r>
         <w:rPr>
@@ -1415,6 +1435,23 @@
         </w:rPr>
         <w:t>.</w:t>
       </w:r>
+    </w:p>
+    <w:p>
+      <w:pPr>
+        <w:pStyle w:val="Normal"/>
+        <w:suppressLineNumbers w:val="0"/>
+        <w:bidi w:val="0"/>
+        <w:spacing w:before="240" w:beforeAutospacing="off" w:after="240" w:afterAutospacing="off" w:line="279" w:lineRule="auto"/>
+        <w:ind w:left="0" w:right="0"/>
+        <w:jc w:val="left"/>
+        <w:rPr>
+          <w:rFonts w:ascii="Aptos" w:hAnsi="Aptos" w:eastAsia="Aptos" w:cs="Aptos"/>
+          <w:noProof w:val="0"/>
+          <w:sz w:val="24"/>
+          <w:szCs w:val="24"/>
+          <w:lang w:val="en-US"/>
+        </w:rPr>
+      </w:pPr>
     </w:p>
     <w:tbl>
       <w:tblPr>
@@ -1853,6 +1890,16 @@
       <w:pPr>
         <w:pStyle w:val="Normal"/>
       </w:pPr>
+    </w:p>
+    <w:p>
+      <w:r>
+        <w:br w:type="page"/>
+      </w:r>
+    </w:p>
+    <w:p>
+      <w:pPr>
+        <w:pStyle w:val="Normal"/>
+      </w:pPr>
       <w:r>
         <w:rPr/>
         <w:t>There is a</w:t>
@@ -1863,7 +1910,15 @@
       </w:r>
       <w:r>
         <w:rPr/>
-        <w:t xml:space="preserve"> error in BuggyWarmup1.java. </w:t>
+        <w:t xml:space="preserve"> error in </w:t>
+      </w:r>
+      <w:r>
+        <w:rPr/>
+        <w:t>the code</w:t>
+      </w:r>
+      <w:r>
+        <w:rPr/>
+        <w:t xml:space="preserve">. </w:t>
       </w:r>
       <w:r>
         <w:rPr/>
@@ -1925,6 +1980,11 @@
         <w:rPr/>
         <w:t xml:space="preserve"> </w:t>
       </w:r>
+    </w:p>
+    <w:p>
+      <w:pPr>
+        <w:pStyle w:val="Normal"/>
+      </w:pPr>
     </w:p>
     <w:tbl>
       <w:tblPr>
@@ -2368,57 +2428,6 @@
       <w:pPr>
         <w:pStyle w:val="Normal"/>
       </w:pPr>
-      <w:r>
-        <w:rPr/>
-        <w:t xml:space="preserve">Include a screen print of your </w:t>
-      </w:r>
-      <w:r>
-        <w:rPr/>
-        <w:t>code</w:t>
-      </w:r>
-      <w:r>
-        <w:rPr/>
-        <w:t xml:space="preserve"> solution</w:t>
-      </w:r>
-      <w:r>
-        <w:rPr/>
-        <w:t>:</w:t>
-      </w:r>
-    </w:p>
-    <w:p>
-      <w:r>
-        <w:br w:type="page"/>
-      </w:r>
-    </w:p>
-    <w:p>
-      <w:pPr>
-        <w:pStyle w:val="Heading3"/>
-        <w:rPr>
-          <w:noProof w:val="0"/>
-          <w:lang w:val="en-US"/>
-        </w:rPr>
-      </w:pPr>
-      <w:r>
-        <w:rPr>
-          <w:noProof w:val="0"/>
-          <w:lang w:val="en-US"/>
-        </w:rPr>
-        <w:t xml:space="preserve">Warmup Activity </w:t>
-      </w:r>
-      <w:r>
-        <w:rPr>
-          <w:noProof w:val="0"/>
-          <w:lang w:val="en-US"/>
-        </w:rPr>
-        <w:t xml:space="preserve">#2 </w:t>
-      </w:r>
-      <w:r>
-        <w:rPr>
-          <w:noProof w:val="0"/>
-          <w:lang w:val="en-US"/>
-        </w:rPr>
-        <w:t>– BuggyWarmup2.java</w:t>
-      </w:r>
     </w:p>
     <w:p>
       <w:pPr>
@@ -2426,6 +2435,76 @@
       </w:pPr>
       <w:r>
         <w:rPr/>
+        <w:t xml:space="preserve">Include a screen print of your </w:t>
+      </w:r>
+      <w:r>
+        <w:rPr/>
+        <w:t>code</w:t>
+      </w:r>
+      <w:r>
+        <w:rPr/>
+        <w:t xml:space="preserve"> solution</w:t>
+      </w:r>
+      <w:r>
+        <w:rPr/>
+        <w:t>:</w:t>
+      </w:r>
+    </w:p>
+    <w:p>
+      <w:r>
+        <w:br w:type="page"/>
+      </w:r>
+    </w:p>
+    <w:p>
+      <w:pPr>
+        <w:pStyle w:val="Heading3"/>
+        <w:rPr>
+          <w:noProof w:val="0"/>
+          <w:lang w:val="en-US"/>
+        </w:rPr>
+      </w:pPr>
+      <w:r>
+        <w:rPr>
+          <w:noProof w:val="0"/>
+          <w:lang w:val="en-US"/>
+        </w:rPr>
+        <w:t>Testing Activity #2</w:t>
+      </w:r>
+      <w:r>
+        <w:rPr>
+          <w:noProof w:val="0"/>
+          <w:lang w:val="en-US"/>
+        </w:rPr>
+        <w:t xml:space="preserve"> </w:t>
+      </w:r>
+      <w:r>
+        <w:rPr>
+          <w:noProof w:val="0"/>
+          <w:lang w:val="en-US"/>
+        </w:rPr>
+        <w:t>– B</w:t>
+      </w:r>
+      <w:r>
+        <w:rPr>
+          <w:noProof w:val="0"/>
+          <w:lang w:val="en-US"/>
+        </w:rPr>
+        <w:t>uggySpread</w:t>
+      </w:r>
+      <w:r>
+        <w:rPr>
+          <w:noProof w:val="0"/>
+          <w:lang w:val="en-US"/>
+        </w:rPr>
+        <w:t>.java</w:t>
+      </w:r>
+    </w:p>
+    <w:p>
+      <w:pPr>
+        <w:pStyle w:val="Normal"/>
+      </w:pPr>
+      <w:r>
+        <w:rPr/>
         <w:t>R0</w:t>
       </w:r>
       <w:r>
@@ -2462,11 +2541,11 @@
       </w:r>
       <w:r>
         <w:rPr/>
-        <w:t xml:space="preserve">If a disease has </w:t>
+        <w:t>A</w:t>
       </w:r>
       <w:r>
         <w:rPr/>
-        <w:t xml:space="preserve">an R0 of </w:t>
+        <w:t xml:space="preserve">n R0 of </w:t>
       </w:r>
       <w:r>
         <w:rPr/>
@@ -2474,15 +2553,31 @@
       </w:r>
       <w:r>
         <w:rPr/>
-        <w:t xml:space="preserve">, each infected person </w:t>
+        <w:t xml:space="preserve"> i</w:t>
       </w:r>
       <w:r>
         <w:rPr/>
-        <w:t xml:space="preserve">spreads the disease </w:t>
+        <w:t xml:space="preserve">mplies each </w:t>
       </w:r>
       <w:r>
         <w:rPr/>
-        <w:t xml:space="preserve">to approximately </w:t>
+        <w:t xml:space="preserve">infected </w:t>
+      </w:r>
+      <w:r>
+        <w:rPr/>
+        <w:t xml:space="preserve">person </w:t>
+      </w:r>
+      <w:r>
+        <w:rPr/>
+        <w:t xml:space="preserve">may spread </w:t>
+      </w:r>
+      <w:r>
+        <w:rPr/>
+        <w:t xml:space="preserve">the disease </w:t>
+      </w:r>
+      <w:r>
+        <w:rPr/>
+        <w:t xml:space="preserve">to </w:t>
       </w:r>
       <w:r>
         <w:rPr/>
@@ -2502,11 +2597,7 @@
       </w:r>
       <w:r>
         <w:rPr/>
-        <w:t xml:space="preserve">After </w:t>
-      </w:r>
-      <w:r>
-        <w:rPr/>
-        <w:t>3</w:t>
+        <w:t>Three iterations of spread would result in</w:t>
       </w:r>
       <w:r>
         <w:rPr/>
@@ -2514,15 +2605,17 @@
       </w:r>
       <w:r>
         <w:rPr/>
-        <w:t xml:space="preserve">iterations, we would expect </w:t>
+        <w:t>2</w:t>
+      </w:r>
+      <w:r>
+        <w:rPr>
+          <w:vertAlign w:val="superscript"/>
+        </w:rPr>
+        <w:t>3</w:t>
       </w:r>
       <w:r>
         <w:rPr/>
-        <w:t>2</w:t>
-      </w:r>
-      <w:r>
-        <w:rPr/>
-        <w:t>3</w:t>
+        <w:t xml:space="preserve"> </w:t>
       </w:r>
       <w:r>
         <w:rPr/>
@@ -2554,6 +2647,10 @@
       </w:r>
       <w:r>
         <w:rPr/>
+        <w:t xml:space="preserve">three iterations for an </w:t>
+      </w:r>
+      <w:r>
+        <w:rPr/>
         <w:t>R0 of 5 result</w:t>
       </w:r>
       <w:r>
@@ -2565,8 +2662,14 @@
         <w:t xml:space="preserve"> in 5</w:t>
       </w:r>
       <w:r>
+        <w:rPr>
+          <w:vertAlign w:val="superscript"/>
+        </w:rPr>
+        <w:t>3</w:t>
+      </w:r>
+      <w:r>
         <w:rPr/>
-        <w:t>3</w:t>
+        <w:t xml:space="preserve"> </w:t>
       </w:r>
       <w:r>
         <w:rPr/>
@@ -2578,20 +2681,13 @@
         <w:pStyle w:val="Normal"/>
         <w:spacing w:before="240" w:beforeAutospacing="off" w:after="240" w:afterAutospacing="off" w:line="279" w:lineRule="auto"/>
         <w:ind/>
-        <w:rPr>
-          <w:rFonts w:ascii="Aptos" w:hAnsi="Aptos" w:eastAsia="Aptos" w:cs="Aptos"/>
-          <w:noProof w:val="0"/>
-          <w:sz w:val="24"/>
-          <w:szCs w:val="24"/>
-          <w:lang w:val="en-US"/>
-        </w:rPr>
       </w:pPr>
       <w:r>
         <w:drawing>
-          <wp:inline wp14:editId="5AD2D284" wp14:anchorId="4C6F5A95">
-            <wp:extent cx="6504046" cy="2700986"/>
+          <wp:inline wp14:editId="2A19659C" wp14:anchorId="2E3C4B46">
+            <wp:extent cx="6858000" cy="3028950"/>
             <wp:effectExtent l="0" t="0" r="0" b="0"/>
-            <wp:docPr id="164858569" name="" title=""/>
+            <wp:docPr id="2076669830" name="" title=""/>
             <wp:cNvGraphicFramePr>
               <a:graphicFrameLocks noChangeAspect="1"/>
             </wp:cNvGraphicFramePr>
@@ -2603,7 +2699,7 @@
                     <pic:cNvPicPr/>
                   </pic:nvPicPr>
                   <pic:blipFill>
-                    <a:blip r:embed="R3d5c804a42c9462f">
+                    <a:blip r:embed="R419921b0fc9b46d3">
                       <a:extLst>
                         <a:ext xmlns:a="http://schemas.openxmlformats.org/drawingml/2006/main" uri="{28A0092B-C50C-407E-A947-70E740481C1C}">
                           <a14:useLocalDpi val="0"/>
@@ -2617,7 +2713,7 @@
                   <pic:spPr>
                     <a:xfrm>
                       <a:off x="0" y="0"/>
-                      <a:ext cx="6504046" cy="2700986"/>
+                      <a:ext cx="6858000" cy="3028950"/>
                     </a:xfrm>
                     <a:prstGeom prst="rect">
                       <a:avLst/>
@@ -2653,7 +2749,21 @@
           <w:noProof w:val="0"/>
           <w:lang w:val="en-US"/>
         </w:rPr>
-        <w:t xml:space="preserve"> BuggyWarmup2.java</w:t>
+        <w:t xml:space="preserve"> B</w:t>
+      </w:r>
+      <w:r>
+        <w:rPr>
+          <w:noProof w:val="0"/>
+          <w:lang w:val="en-US"/>
+        </w:rPr>
+        <w:t>uggySpread</w:t>
+      </w:r>
+      <w:r>
+        <w:rPr>
+          <w:noProof w:val="0"/>
+          <w:lang w:val="en-US"/>
+        </w:rPr>
+        <w:t>.java</w:t>
       </w:r>
       <w:r>
         <w:rPr>
@@ -2702,14 +2812,64 @@
           <w:noProof w:val="0"/>
           <w:lang w:val="en-US"/>
         </w:rPr>
-        <w:t xml:space="preserve"> iterations, </w:t>
-      </w:r>
-      <w:r>
-        <w:rPr>
-          <w:noProof w:val="0"/>
-          <w:lang w:val="en-US"/>
-        </w:rPr>
-        <w:t>i.e.</w:t>
+        <w:t xml:space="preserve"> iterations</w:t>
+      </w:r>
+      <w:r>
+        <w:rPr>
+          <w:noProof w:val="0"/>
+          <w:lang w:val="en-US"/>
+        </w:rPr>
+        <w:t>, i.e. (</w:t>
+      </w:r>
+      <w:r>
+        <w:rPr>
+          <w:noProof w:val="0"/>
+          <w:lang w:val="en-US"/>
+        </w:rPr>
+        <w:t>R</w:t>
+      </w:r>
+      <w:r>
+        <w:rPr>
+          <w:noProof w:val="0"/>
+          <w:lang w:val="en-US"/>
+        </w:rPr>
+        <w:t>0)</w:t>
+      </w:r>
+      <w:r>
+        <w:rPr>
+          <w:noProof w:val="0"/>
+          <w:vertAlign w:val="superscript"/>
+          <w:lang w:val="en-US"/>
+        </w:rPr>
+        <w:t>3</w:t>
+      </w:r>
+      <w:r>
+        <w:rPr>
+          <w:noProof w:val="0"/>
+          <w:lang w:val="en-US"/>
+        </w:rPr>
+        <w:t xml:space="preserve">. </w:t>
+      </w:r>
+      <w:r>
+        <w:rPr>
+          <w:noProof w:val="0"/>
+          <w:lang w:val="en-US"/>
+        </w:rPr>
+        <w:t>T</w:t>
+      </w:r>
+      <w:r>
+        <w:rPr>
+          <w:noProof w:val="0"/>
+          <w:lang w:val="en-US"/>
+        </w:rPr>
+        <w:t xml:space="preserve">he code </w:t>
+      </w:r>
+      <w:r>
+        <w:rPr>
+          <w:noProof w:val="0"/>
+          <w:lang w:val="en-US"/>
+        </w:rPr>
+        <w:t>contains</w:t>
       </w:r>
       <w:r>
         <w:rPr>
@@ -2723,52 +2883,6 @@
           <w:noProof w:val="0"/>
           <w:lang w:val="en-US"/>
         </w:rPr>
-        <w:t>R0</w:t>
-      </w:r>
-      <w:r>
-        <w:rPr/>
-        <w:t>3</w:t>
-      </w:r>
-      <w:r>
-        <w:rPr>
-          <w:noProof w:val="0"/>
-          <w:lang w:val="en-US"/>
-        </w:rPr>
-        <w:t xml:space="preserve">. </w:t>
-      </w:r>
-      <w:r>
-        <w:rPr>
-          <w:noProof w:val="0"/>
-          <w:lang w:val="en-US"/>
-        </w:rPr>
-        <w:t>T</w:t>
-      </w:r>
-      <w:r>
-        <w:rPr>
-          <w:noProof w:val="0"/>
-          <w:lang w:val="en-US"/>
-        </w:rPr>
-        <w:t xml:space="preserve">he code </w:t>
-      </w:r>
-      <w:r>
-        <w:rPr>
-          <w:noProof w:val="0"/>
-          <w:lang w:val="en-US"/>
-        </w:rPr>
-        <w:t>contains</w:t>
-      </w:r>
-      <w:r>
-        <w:rPr>
-          <w:noProof w:val="0"/>
-          <w:lang w:val="en-US"/>
-        </w:rPr>
-        <w:t xml:space="preserve"> </w:t>
-      </w:r>
-      <w:r>
-        <w:rPr>
-          <w:noProof w:val="0"/>
-          <w:lang w:val="en-US"/>
-        </w:rPr>
         <w:t>a</w:t>
       </w:r>
       <w:r>
@@ -2790,7 +2904,21 @@
           <w:noProof w:val="0"/>
           <w:lang w:val="en-US"/>
         </w:rPr>
-        <w:t xml:space="preserve"> in computing the number of infected persons</w:t>
+        <w:t xml:space="preserve"> in computing the number of infect</w:t>
+      </w:r>
+      <w:r>
+        <w:rPr>
+          <w:noProof w:val="0"/>
+          <w:lang w:val="en-US"/>
+        </w:rPr>
+        <w:t>i</w:t>
+      </w:r>
+      <w:r>
+        <w:rPr>
+          <w:noProof w:val="0"/>
+          <w:lang w:val="en-US"/>
+        </w:rPr>
+        <w:t>ons</w:t>
       </w:r>
       <w:r>
         <w:rPr>
@@ -2807,7 +2935,7 @@
         <w:rPr/>
         <w:t xml:space="preserve"> </w:t>
       </w:r>
-      <w:hyperlink w:anchor="pow-double-double-" r:id="Rd141f4f44c804ab0">
+      <w:hyperlink w:anchor="pow-double-double-" r:id="R962cbf7b0b464567">
         <w:r>
           <w:rPr>
             <w:rStyle w:val="Hyperlink"/>
@@ -2819,20 +2947,39 @@
     <w:p>
       <w:pPr>
         <w:pStyle w:val="Normal"/>
-        <w:rPr>
-          <w:rFonts w:ascii="Aptos" w:hAnsi="Aptos" w:eastAsia="Aptos" w:cs="Aptos"/>
-          <w:noProof w:val="0"/>
-          <w:sz w:val="24"/>
-          <w:szCs w:val="24"/>
-          <w:lang w:val="en-US"/>
-        </w:rPr>
       </w:pPr>
-      <w:r>
-        <w:rPr>
-          <w:noProof w:val="0"/>
-          <w:lang w:val="en-US"/>
-        </w:rPr>
-        <w:t xml:space="preserve">Run BuggyWarmup2.java </w:t>
+    </w:p>
+    <w:p>
+      <w:pPr>
+        <w:pStyle w:val="Normal"/>
+        <w:rPr>
+          <w:rFonts w:ascii="Aptos" w:hAnsi="Aptos" w:eastAsia="Aptos" w:cs="Aptos"/>
+          <w:noProof w:val="0"/>
+          <w:sz w:val="24"/>
+          <w:szCs w:val="24"/>
+          <w:lang w:val="en-US"/>
+        </w:rPr>
+      </w:pPr>
+      <w:r>
+        <w:rPr>
+          <w:noProof w:val="0"/>
+          <w:lang w:val="en-US"/>
+        </w:rPr>
+        <w:t xml:space="preserve">Run </w:t>
+      </w:r>
+      <w:r>
+        <w:rPr>
+          <w:noProof w:val="0"/>
+          <w:lang w:val="en-US"/>
+        </w:rPr>
+        <w:t>the program</w:t>
+      </w:r>
+      <w:r>
+        <w:rPr>
+          <w:noProof w:val="0"/>
+          <w:lang w:val="en-US"/>
+        </w:rPr>
+        <w:t xml:space="preserve"> </w:t>
       </w:r>
       <w:r>
         <w:rPr>
@@ -2855,6 +3002,15 @@
         </w:rPr>
         <w:t>.</w:t>
       </w:r>
+    </w:p>
+    <w:p>
+      <w:pPr>
+        <w:pStyle w:val="Normal"/>
+        <w:rPr>
+          <w:noProof w:val="0"/>
+          <w:lang w:val="en-US"/>
+        </w:rPr>
+      </w:pPr>
     </w:p>
     <w:tbl>
       <w:tblPr>
@@ -3733,6 +3889,11 @@
       </w:pPr>
     </w:p>
     <w:p>
+      <w:r>
+        <w:br w:type="page"/>
+      </w:r>
+    </w:p>
+    <w:p>
       <w:pPr>
         <w:pStyle w:val="Normal"/>
       </w:pPr>
@@ -3746,12 +3907,25 @@
       </w:r>
       <w:r>
         <w:rPr/>
-        <w:t xml:space="preserve">ix the error in BuggyWarmup2.java. </w:t>
+        <w:t xml:space="preserve">ix the error in </w:t>
+      </w:r>
+      <w:r>
+        <w:rPr/>
+        <w:t>the program</w:t>
+      </w:r>
+      <w:r>
+        <w:rPr/>
+        <w:t xml:space="preserve">. </w:t>
       </w:r>
       <w:r>
         <w:rPr/>
         <w:t xml:space="preserve">Rerun the tests to confirm your solution is correct. </w:t>
       </w:r>
+    </w:p>
+    <w:p>
+      <w:pPr>
+        <w:pStyle w:val="Normal"/>
+      </w:pPr>
     </w:p>
     <w:tbl>
       <w:tblPr>
@@ -4634,12 +4808,6 @@
       </w:pPr>
     </w:p>
     <w:p>
-      <w:pPr/>
-      <w:r>
-        <w:br w:type="page"/>
-      </w:r>
-    </w:p>
-    <w:p>
       <w:pPr>
         <w:pStyle w:val="Normal"/>
       </w:pPr>
@@ -4656,7 +4824,32 @@
     <w:p>
       <w:pPr>
         <w:pStyle w:val="Heading3"/>
+        <w:rPr>
+          <w:noProof w:val="0"/>
+          <w:lang w:val="en-US"/>
+        </w:rPr>
       </w:pPr>
+      <w:r>
+        <w:rPr>
+          <w:noProof w:val="0"/>
+          <w:lang w:val="en-US"/>
+        </w:rPr>
+        <w:t>Testing Activity #</w:t>
+      </w:r>
+      <w:r>
+        <w:rPr>
+          <w:noProof w:val="0"/>
+          <w:lang w:val="en-US"/>
+        </w:rPr>
+        <w:t>3 :</w:t>
+      </w:r>
+      <w:r>
+        <w:rPr>
+          <w:noProof w:val="0"/>
+          <w:lang w:val="en-US"/>
+        </w:rPr>
+        <w:t xml:space="preserve"> </w:t>
+      </w:r>
       <w:r>
         <w:rPr>
           <w:noProof w:val="0"/>
@@ -6397,6 +6590,27 @@
           <w:lang w:val="en-US"/>
         </w:rPr>
       </w:pPr>
+      <w:r>
+        <w:rPr>
+          <w:noProof w:val="0"/>
+          <w:lang w:val="en-US"/>
+        </w:rPr>
+        <w:t>Testing Activity #</w:t>
+      </w:r>
+      <w:r>
+        <w:rPr>
+          <w:noProof w:val="0"/>
+          <w:lang w:val="en-US"/>
+        </w:rPr>
+        <w:t>4 :</w:t>
+      </w:r>
+      <w:r>
+        <w:rPr>
+          <w:noProof w:val="0"/>
+          <w:lang w:val="en-US"/>
+        </w:rPr>
+        <w:t xml:space="preserve"> </w:t>
+      </w:r>
       <w:r>
         <w:rPr>
           <w:noProof w:val="0"/>

</xml_diff>

<commit_message>
revise week2 assignment to embed links to java starter code
</commit_message>
<xml_diff>
--- a/week2/week2_test_case_instructions.docx
+++ b/week2/week2_test_case_instructions.docx
@@ -1169,6 +1169,10 @@
     <w:p>
       <w:pPr>
         <w:pStyle w:val="Heading3"/>
+        <w:suppressLineNumbers w:val="0"/>
+        <w:bidi w:val="0"/>
+        <w:spacing w:before="240" w:beforeAutospacing="off" w:after="240" w:afterAutospacing="off" w:line="279" w:lineRule="auto"/>
+        <w:ind/>
         <w:rPr>
           <w:noProof w:val="0"/>
           <w:lang w:val="en-US"/>
@@ -1227,71 +1231,81 @@
     <w:p>
       <w:pPr>
         <w:pStyle w:val="Normal"/>
-        <w:suppressLineNumbers w:val="0"/>
-        <w:bidi w:val="0"/>
-        <w:spacing w:before="240" w:beforeAutospacing="off" w:after="240" w:afterAutospacing="off" w:line="279" w:lineRule="auto"/>
-        <w:ind w:left="0" w:right="0"/>
-        <w:jc w:val="left"/>
-        <w:rPr>
-          <w:rFonts w:ascii="Aptos" w:hAnsi="Aptos" w:eastAsia="Aptos" w:cs="Aptos"/>
-          <w:noProof w:val="0"/>
-          <w:sz w:val="24"/>
-          <w:szCs w:val="24"/>
+        <w:rPr>
+          <w:noProof w:val="0"/>
           <w:lang w:val="en-US"/>
         </w:rPr>
       </w:pPr>
-      <w:r>
-        <w:drawing>
-          <wp:inline wp14:editId="1C494C0E" wp14:anchorId="16AED64B">
-            <wp:extent cx="6210618" cy="3835597"/>
-            <wp:effectExtent l="0" t="0" r="0" b="0"/>
-            <wp:docPr id="1690523339" name="" title=""/>
-            <wp:cNvGraphicFramePr>
-              <a:graphicFrameLocks noChangeAspect="1"/>
-            </wp:cNvGraphicFramePr>
-            <a:graphic>
-              <a:graphicData uri="http://schemas.openxmlformats.org/drawingml/2006/picture">
-                <pic:pic>
-                  <pic:nvPicPr>
-                    <pic:cNvPr id="0" name=""/>
-                    <pic:cNvPicPr/>
-                  </pic:nvPicPr>
-                  <pic:blipFill>
-                    <a:blip r:embed="R60b4f03f5eaf4641">
-                      <a:extLst>
-                        <a:ext xmlns:a="http://schemas.openxmlformats.org/drawingml/2006/main" uri="{28A0092B-C50C-407E-A947-70E740481C1C}">
-                          <a14:useLocalDpi val="0"/>
-                        </a:ext>
-                      </a:extLst>
-                    </a:blip>
-                    <a:stretch>
-                      <a:fillRect/>
-                    </a:stretch>
-                  </pic:blipFill>
-                  <pic:spPr>
-                    <a:xfrm>
-                      <a:off x="0" y="0"/>
-                      <a:ext cx="6210618" cy="3835597"/>
-                    </a:xfrm>
-                    <a:prstGeom prst="rect">
-                      <a:avLst/>
-                    </a:prstGeom>
-                  </pic:spPr>
-                </pic:pic>
-              </a:graphicData>
-            </a:graphic>
-          </wp:inline>
-        </w:drawing>
+      <w:hyperlink r:id="Rb4f1d0f58395453d">
+        <w:r>
+          <w:rPr>
+            <w:rStyle w:val="Hyperlink"/>
+            <w:noProof w:val="0"/>
+            <w:lang w:val="en-US"/>
+          </w:rPr>
+          <w:t>Click here</w:t>
+        </w:r>
+      </w:hyperlink>
+      <w:r>
+        <w:rPr>
+          <w:noProof w:val="0"/>
+          <w:lang w:val="en-US"/>
+        </w:rPr>
+        <w:t xml:space="preserve"> to </w:t>
+      </w:r>
+      <w:r>
+        <w:rPr>
+          <w:noProof w:val="0"/>
+          <w:lang w:val="en-US"/>
+        </w:rPr>
+        <w:t>download a</w:t>
+      </w:r>
+      <w:r>
+        <w:rPr>
+          <w:noProof w:val="0"/>
+          <w:lang w:val="en-US"/>
+        </w:rPr>
+        <w:t xml:space="preserve"> </w:t>
+      </w:r>
+      <w:r>
+        <w:rPr>
+          <w:noProof w:val="0"/>
+          <w:lang w:val="en-US"/>
+        </w:rPr>
+        <w:t xml:space="preserve">copy </w:t>
+      </w:r>
+      <w:r>
+        <w:rPr>
+          <w:noProof w:val="0"/>
+          <w:lang w:val="en-US"/>
+        </w:rPr>
+        <w:t xml:space="preserve">of </w:t>
+      </w:r>
+      <w:r>
+        <w:rPr>
+          <w:noProof w:val="0"/>
+          <w:lang w:val="en-US"/>
+        </w:rPr>
+        <w:t>Average.java</w:t>
+      </w:r>
+      <w:r>
+        <w:rPr>
+          <w:noProof w:val="0"/>
+          <w:lang w:val="en-US"/>
+        </w:rPr>
+        <w:t>.</w:t>
+      </w:r>
+      <w:r>
+        <w:rPr>
+          <w:noProof w:val="0"/>
+          <w:lang w:val="en-US"/>
+        </w:rPr>
+        <w:t xml:space="preserve"> </w:t>
       </w:r>
     </w:p>
     <w:p>
       <w:pPr>
         <w:pStyle w:val="Normal"/>
-        <w:suppressLineNumbers w:val="0"/>
-        <w:bidi w:val="0"/>
-        <w:spacing w:before="240" w:beforeAutospacing="off" w:after="240" w:afterAutospacing="off" w:line="279" w:lineRule="auto"/>
-        <w:ind w:left="0" w:right="0"/>
-        <w:jc w:val="left"/>
         <w:rPr>
           <w:rFonts w:ascii="Aptos" w:hAnsi="Aptos" w:eastAsia="Aptos" w:cs="Aptos"/>
           <w:noProof w:val="0"/>
@@ -1848,11 +1862,6 @@
       <w:pPr>
         <w:pStyle w:val="Normal"/>
       </w:pPr>
-    </w:p>
-    <w:p>
-      <w:r>
-        <w:br w:type="page"/>
-      </w:r>
     </w:p>
     <w:p>
       <w:pPr>
@@ -2467,179 +2476,46 @@
     <w:p>
       <w:pPr>
         <w:pStyle w:val="Normal"/>
+        <w:rPr>
+          <w:noProof w:val="0"/>
+          <w:lang w:val="en-US"/>
+        </w:rPr>
       </w:pPr>
-      <w:r>
-        <w:rPr/>
-        <w:t>R0</w:t>
-      </w:r>
-      <w:r>
-        <w:rPr/>
-        <w:t xml:space="preserve"> </w:t>
-      </w:r>
-      <w:r>
-        <w:rPr/>
-        <w:t>(R-naught) is a term to describe</w:t>
-      </w:r>
-      <w:r>
-        <w:rPr/>
-        <w:t xml:space="preserve"> the </w:t>
-      </w:r>
-      <w:r>
-        <w:rPr/>
-        <w:t>reproduction rate</w:t>
-      </w:r>
-      <w:r>
-        <w:rPr/>
-        <w:t xml:space="preserve"> </w:t>
-      </w:r>
-      <w:r>
-        <w:rPr/>
-        <w:t>of infectious pathogens</w:t>
-      </w:r>
-      <w:r>
-        <w:rPr/>
-        <w:t>.</w:t>
-      </w:r>
-      <w:r>
-        <w:rPr/>
-        <w:t xml:space="preserve"> </w:t>
-      </w:r>
-      <w:r>
-        <w:rPr/>
-        <w:t>A</w:t>
-      </w:r>
-      <w:r>
-        <w:rPr/>
-        <w:t xml:space="preserve">n R0 of </w:t>
-      </w:r>
-      <w:r>
-        <w:rPr/>
-        <w:t>2</w:t>
-      </w:r>
-      <w:r>
-        <w:rPr/>
-        <w:t xml:space="preserve"> i</w:t>
-      </w:r>
-      <w:r>
-        <w:rPr/>
-        <w:t xml:space="preserve">mplies each </w:t>
-      </w:r>
-      <w:r>
-        <w:rPr/>
-        <w:t xml:space="preserve">infected </w:t>
-      </w:r>
-      <w:r>
-        <w:rPr/>
-        <w:t xml:space="preserve">person </w:t>
-      </w:r>
-      <w:r>
-        <w:rPr/>
-        <w:t xml:space="preserve">may spread </w:t>
-      </w:r>
-      <w:r>
-        <w:rPr/>
-        <w:t xml:space="preserve">the disease </w:t>
-      </w:r>
-      <w:r>
-        <w:rPr/>
-        <w:t xml:space="preserve">to </w:t>
-      </w:r>
-      <w:r>
-        <w:rPr/>
-        <w:t>2</w:t>
-      </w:r>
-      <w:r>
-        <w:rPr/>
-        <w:t xml:space="preserve"> </w:t>
-      </w:r>
-      <w:r>
-        <w:rPr/>
-        <w:t>others</w:t>
-      </w:r>
-      <w:r>
-        <w:rPr/>
-        <w:t xml:space="preserve">.  </w:t>
-      </w:r>
-      <w:r>
-        <w:rPr/>
-        <w:t>Three iterations of spread would result in</w:t>
-      </w:r>
-      <w:r>
-        <w:rPr/>
-        <w:t xml:space="preserve"> </w:t>
-      </w:r>
-      <w:r>
-        <w:rPr/>
-        <w:t>2</w:t>
-      </w:r>
-      <w:r>
-        <w:rPr>
-          <w:vertAlign w:val="superscript"/>
-        </w:rPr>
-        <w:t>3</w:t>
-      </w:r>
-      <w:r>
-        <w:rPr/>
-        <w:t xml:space="preserve"> </w:t>
-      </w:r>
-      <w:r>
-        <w:rPr/>
-        <w:t xml:space="preserve">= </w:t>
-      </w:r>
-      <w:r>
-        <w:rPr/>
-        <w:t xml:space="preserve">8 </w:t>
-      </w:r>
-      <w:r>
-        <w:rPr/>
-        <w:t>infections</w:t>
-      </w:r>
-      <w:r>
-        <w:rPr/>
-        <w:t>.</w:t>
-      </w:r>
-      <w:r>
-        <w:rPr/>
-        <w:t xml:space="preserve">  </w:t>
-      </w:r>
-      <w:r>
-        <w:rPr/>
-        <w:t>In comparison</w:t>
-      </w:r>
-      <w:r>
-        <w:rPr/>
-        <w:t xml:space="preserve">, </w:t>
-      </w:r>
-      <w:r>
-        <w:rPr/>
-        <w:t xml:space="preserve">three iterations for an </w:t>
-      </w:r>
-      <w:r>
-        <w:rPr/>
-        <w:t>R0 of 5 result</w:t>
-      </w:r>
-      <w:r>
-        <w:rPr/>
-        <w:t>s</w:t>
-      </w:r>
-      <w:r>
-        <w:rPr/>
-        <w:t xml:space="preserve"> in 5</w:t>
-      </w:r>
-      <w:r>
-        <w:rPr>
-          <w:vertAlign w:val="superscript"/>
-        </w:rPr>
-        <w:t>3</w:t>
-      </w:r>
-      <w:r>
-        <w:rPr/>
-        <w:t xml:space="preserve"> </w:t>
-      </w:r>
-      <w:r>
-        <w:rPr/>
-        <w:t>= 125 infections.</w:t>
-      </w:r>
+    </w:p>
+    <w:p>
+      <w:pPr>
+        <w:pStyle w:val="Normal"/>
+        <w:rPr>
+          <w:noProof w:val="0"/>
+          <w:lang w:val="en-US"/>
+        </w:rPr>
+      </w:pPr>
+      <w:hyperlink r:id="Rc89e3dc3a3c943f2">
+        <w:r>
+          <w:rPr>
+            <w:rStyle w:val="Hyperlink"/>
+            <w:noProof w:val="0"/>
+            <w:lang w:val="en-US"/>
+          </w:rPr>
+          <w:t>Click here</w:t>
+        </w:r>
+      </w:hyperlink>
+      <w:r>
+        <w:rPr>
+          <w:noProof w:val="0"/>
+          <w:lang w:val="en-US"/>
+        </w:rPr>
+        <w:t xml:space="preserve"> to download a copy of ViralSpread.java.</w:t>
+      </w:r>
+    </w:p>
+    <w:p>
+      <w:pPr>
+        <w:pStyle w:val="Normal"/>
+        <w:rPr>
+          <w:noProof w:val="0"/>
+          <w:lang w:val="en-US"/>
+        </w:rPr>
+      </w:pPr>
     </w:p>
     <w:p>
       <w:pPr>
@@ -2648,48 +2524,182 @@
         <w:ind/>
       </w:pPr>
       <w:r>
-        <w:drawing>
-          <wp:inline wp14:editId="24B3D41D" wp14:anchorId="443AB463">
-            <wp:extent cx="6858000" cy="3000375"/>
-            <wp:effectExtent l="0" t="0" r="0" b="0"/>
-            <wp:docPr id="896331763" name="" title=""/>
-            <wp:cNvGraphicFramePr>
-              <a:graphicFrameLocks noChangeAspect="1"/>
-            </wp:cNvGraphicFramePr>
-            <a:graphic>
-              <a:graphicData uri="http://schemas.openxmlformats.org/drawingml/2006/picture">
-                <pic:pic>
-                  <pic:nvPicPr>
-                    <pic:cNvPr id="0" name=""/>
-                    <pic:cNvPicPr/>
-                  </pic:nvPicPr>
-                  <pic:blipFill>
-                    <a:blip r:embed="R55b00c4ed7f04485">
-                      <a:extLst>
-                        <a:ext xmlns:a="http://schemas.openxmlformats.org/drawingml/2006/main" uri="{28A0092B-C50C-407E-A947-70E740481C1C}">
-                          <a14:useLocalDpi val="0"/>
-                        </a:ext>
-                      </a:extLst>
-                    </a:blip>
-                    <a:stretch>
-                      <a:fillRect/>
-                    </a:stretch>
-                  </pic:blipFill>
-                  <pic:spPr>
-                    <a:xfrm>
-                      <a:off x="0" y="0"/>
-                      <a:ext cx="6858000" cy="3000375"/>
-                    </a:xfrm>
-                    <a:prstGeom prst="rect">
-                      <a:avLst/>
-                    </a:prstGeom>
-                  </pic:spPr>
-                </pic:pic>
-              </a:graphicData>
-            </a:graphic>
-          </wp:inline>
-        </w:drawing>
-      </w:r>
+        <w:rPr/>
+        <w:t>R0</w:t>
+      </w:r>
+      <w:r>
+        <w:rPr/>
+        <w:t xml:space="preserve"> </w:t>
+      </w:r>
+      <w:r>
+        <w:rPr/>
+        <w:t>(R-naught) is a term to describe</w:t>
+      </w:r>
+      <w:r>
+        <w:rPr/>
+        <w:t xml:space="preserve"> the </w:t>
+      </w:r>
+      <w:r>
+        <w:rPr/>
+        <w:t>reproduction rate</w:t>
+      </w:r>
+      <w:r>
+        <w:rPr/>
+        <w:t xml:space="preserve"> </w:t>
+      </w:r>
+      <w:r>
+        <w:rPr/>
+        <w:t>of infectious pathogens</w:t>
+      </w:r>
+      <w:r>
+        <w:rPr/>
+        <w:t>.</w:t>
+      </w:r>
+      <w:r>
+        <w:rPr/>
+        <w:t xml:space="preserve"> </w:t>
+      </w:r>
+      <w:r>
+        <w:rPr/>
+        <w:t>A</w:t>
+      </w:r>
+      <w:r>
+        <w:rPr/>
+        <w:t xml:space="preserve">n R0 of </w:t>
+      </w:r>
+      <w:r>
+        <w:rPr/>
+        <w:t>2</w:t>
+      </w:r>
+      <w:r>
+        <w:rPr/>
+        <w:t xml:space="preserve"> i</w:t>
+      </w:r>
+      <w:r>
+        <w:rPr/>
+        <w:t xml:space="preserve">mplies each </w:t>
+      </w:r>
+      <w:r>
+        <w:rPr/>
+        <w:t xml:space="preserve">infected </w:t>
+      </w:r>
+      <w:r>
+        <w:rPr/>
+        <w:t xml:space="preserve">person </w:t>
+      </w:r>
+      <w:r>
+        <w:rPr/>
+        <w:t xml:space="preserve">may spread </w:t>
+      </w:r>
+      <w:r>
+        <w:rPr/>
+        <w:t xml:space="preserve">the disease </w:t>
+      </w:r>
+      <w:r>
+        <w:rPr/>
+        <w:t xml:space="preserve">to </w:t>
+      </w:r>
+      <w:r>
+        <w:rPr/>
+        <w:t>2</w:t>
+      </w:r>
+      <w:r>
+        <w:rPr/>
+        <w:t xml:space="preserve"> </w:t>
+      </w:r>
+      <w:r>
+        <w:rPr/>
+        <w:t>others</w:t>
+      </w:r>
+      <w:r>
+        <w:rPr/>
+        <w:t xml:space="preserve">.  </w:t>
+      </w:r>
+      <w:r>
+        <w:rPr/>
+        <w:t>Three iterations of spread would result in</w:t>
+      </w:r>
+      <w:r>
+        <w:rPr/>
+        <w:t xml:space="preserve"> </w:t>
+      </w:r>
+      <w:r>
+        <w:rPr/>
+        <w:t>2</w:t>
+      </w:r>
+      <w:r>
+        <w:rPr>
+          <w:vertAlign w:val="superscript"/>
+        </w:rPr>
+        <w:t>3</w:t>
+      </w:r>
+      <w:r>
+        <w:rPr/>
+        <w:t xml:space="preserve"> </w:t>
+      </w:r>
+      <w:r>
+        <w:rPr/>
+        <w:t xml:space="preserve">= </w:t>
+      </w:r>
+      <w:r>
+        <w:rPr/>
+        <w:t xml:space="preserve">8 </w:t>
+      </w:r>
+      <w:r>
+        <w:rPr/>
+        <w:t>infections</w:t>
+      </w:r>
+      <w:r>
+        <w:rPr/>
+        <w:t>.</w:t>
+      </w:r>
+      <w:r>
+        <w:rPr/>
+        <w:t xml:space="preserve">  </w:t>
+      </w:r>
+      <w:r>
+        <w:rPr/>
+        <w:t>In comparison</w:t>
+      </w:r>
+      <w:r>
+        <w:rPr/>
+        <w:t xml:space="preserve">, </w:t>
+      </w:r>
+      <w:r>
+        <w:rPr/>
+        <w:t xml:space="preserve">three iterations for an </w:t>
+      </w:r>
+      <w:r>
+        <w:rPr/>
+        <w:t>R0 of 5 result</w:t>
+      </w:r>
+      <w:r>
+        <w:rPr/>
+        <w:t>s</w:t>
+      </w:r>
+      <w:r>
+        <w:rPr/>
+        <w:t xml:space="preserve"> in 5</w:t>
+      </w:r>
+      <w:r>
+        <w:rPr>
+          <w:vertAlign w:val="superscript"/>
+        </w:rPr>
+        <w:t>3</w:t>
+      </w:r>
+      <w:r>
+        <w:rPr/>
+        <w:t xml:space="preserve"> </w:t>
+      </w:r>
+      <w:r>
+        <w:rPr/>
+        <w:t>= 125 infections.</w:t>
+      </w:r>
+    </w:p>
+    <w:p>
+      <w:pPr>
+        <w:pStyle w:val="Normal"/>
+      </w:pPr>
     </w:p>
     <w:p>
       <w:pPr>
@@ -2919,19 +2929,14 @@
     <w:p>
       <w:pPr>
         <w:pStyle w:val="Normal"/>
+        <w:rPr>
+          <w:rFonts w:ascii="Aptos" w:hAnsi="Aptos" w:eastAsia="Aptos" w:cs="Aptos"/>
+          <w:noProof w:val="0"/>
+          <w:sz w:val="24"/>
+          <w:szCs w:val="24"/>
+          <w:lang w:val="en-US"/>
+        </w:rPr>
       </w:pPr>
-    </w:p>
-    <w:p>
-      <w:pPr>
-        <w:pStyle w:val="Normal"/>
-        <w:rPr>
-          <w:rFonts w:ascii="Aptos" w:hAnsi="Aptos" w:eastAsia="Aptos" w:cs="Aptos"/>
-          <w:noProof w:val="0"/>
-          <w:sz w:val="24"/>
-          <w:szCs w:val="24"/>
-          <w:lang w:val="en-US"/>
-        </w:rPr>
-      </w:pPr>
       <w:r>
         <w:rPr>
           <w:noProof w:val="0"/>
@@ -2974,15 +2979,6 @@
         </w:rPr>
         <w:t>.</w:t>
       </w:r>
-    </w:p>
-    <w:p>
-      <w:pPr>
-        <w:pStyle w:val="Normal"/>
-        <w:rPr>
-          <w:noProof w:val="0"/>
-          <w:lang w:val="en-US"/>
-        </w:rPr>
-      </w:pPr>
     </w:p>
     <w:tbl>
       <w:tblPr>
@@ -3861,11 +3857,6 @@
       </w:pPr>
     </w:p>
     <w:p>
-      <w:r>
-        <w:br w:type="page"/>
-      </w:r>
-    </w:p>
-    <w:p>
       <w:pPr>
         <w:pStyle w:val="Normal"/>
       </w:pPr>
@@ -3893,11 +3884,6 @@
         <w:rPr/>
         <w:t xml:space="preserve">Rerun the tests to confirm your solution is correct. </w:t>
       </w:r>
-    </w:p>
-    <w:p>
-      <w:pPr>
-        <w:pStyle w:val="Normal"/>
-      </w:pPr>
     </w:p>
     <w:tbl>
       <w:tblPr>

</xml_diff>